<commit_message>
adding rightsHolder and license information from the included publications
</commit_message>
<xml_diff>
--- a/manuscript/gigabyte_gbif_draft-coauthors.docx
+++ b/manuscript/gigabyte_gbif_draft-coauthors.docx
@@ -307,7 +307,15 @@
         <w:fldChar w:fldCharType="end"/>
       </w:r>
       <w:r>
-        <w:t xml:space="preserve">. Rodent borne endemic zoonoses are a significant public health threat across much of West Africa and include bacterial, viral and protozoan pathogens. Important endemic rodent-borne zoonoses in West Africa include Lassa fever (caused by </w:t>
+        <w:t xml:space="preserve">. Rodent borne endemic zoonoses are a significant public health threat across much of West Africa and include bacterial, </w:t>
+      </w:r>
+      <w:proofErr w:type="gramStart"/>
+      <w:r>
+        <w:t>viral</w:t>
+      </w:r>
+      <w:proofErr w:type="gramEnd"/>
+      <w:r>
+        <w:t xml:space="preserve"> and protozoan pathogens. Important endemic rodent-borne zoonoses in West Africa include Lassa fever (caused by </w:t>
       </w:r>
       <w:r>
         <w:rPr>
@@ -319,12 +327,21 @@
       <w:r>
         <w:t xml:space="preserve">), Leptospirosis (caused by </w:t>
       </w:r>
-      <w:r>
-        <w:rPr>
-          <w:i/>
-          <w:iCs/>
-        </w:rPr>
-        <w:t>Leptosira sp.</w:t>
+      <w:proofErr w:type="spellStart"/>
+      <w:r>
+        <w:rPr>
+          <w:i/>
+          <w:iCs/>
+        </w:rPr>
+        <w:t>Leptosira</w:t>
+      </w:r>
+      <w:proofErr w:type="spellEnd"/>
+      <w:r>
+        <w:rPr>
+          <w:i/>
+          <w:iCs/>
+        </w:rPr>
+        <w:t xml:space="preserve"> sp.</w:t>
       </w:r>
       <w:r>
         <w:t xml:space="preserve">) and Toxoplasmosis (caused by </w:t>
@@ -546,7 +563,15 @@
     </w:p>
     <w:p>
       <w:r>
-        <w:t xml:space="preserve">Studies assessing the risk of outbreaks of endemic zoonoses and novel pathogen emergence often use consolidated datasets such as the Global Biodiversity Information Facility (GBIF) and International Union for Conservation of Nature (IUCN) Redlist to model host occurrence </w:t>
+        <w:t xml:space="preserve">Studies assessing the risk of outbreaks of endemic zoonoses and novel pathogen emergence often use consolidated datasets such as the Global Biodiversity Information Facility (GBIF) and International Union for Conservation of Nature (IUCN) </w:t>
+      </w:r>
+      <w:proofErr w:type="spellStart"/>
+      <w:r>
+        <w:t>Redlist</w:t>
+      </w:r>
+      <w:proofErr w:type="spellEnd"/>
+      <w:r>
+        <w:t xml:space="preserve"> to model host occurrence </w:t>
       </w:r>
       <w:r>
         <w:fldChar w:fldCharType="begin"/>
@@ -900,7 +925,31 @@
     </w:p>
     <w:p>
       <w:r>
-        <w:t>This dataset contains information on small mammal detections and non-detections obtained from rodent trapping studies conducted in West Africa between 1964 and 2022. Data have been extracted from published articles, biodiversity surveys and impact assessments. Studies were identified through a search conducted in Ovid MEDLINE, Web of Science (Core collection and Zoological Record), JSTOR, BioOne, African Journals Online, Global Health and the pre-print servers, BioRxiv and EcoEvoRxiv using the following terms as exploded keywords:</w:t>
+        <w:t xml:space="preserve">This dataset contains information on small mammal detections and non-detections obtained from rodent trapping studies conducted in West Africa between 1964 and 2022. Data have been extracted from published articles, biodiversity surveys and impact assessments. Studies were identified through a search conducted in Ovid MEDLINE, Web of Science (Core collection and Zoological Record), JSTOR, </w:t>
+      </w:r>
+      <w:proofErr w:type="spellStart"/>
+      <w:r>
+        <w:t>BioOne</w:t>
+      </w:r>
+      <w:proofErr w:type="spellEnd"/>
+      <w:r>
+        <w:t xml:space="preserve">, African Journals Online, Global Health and the pre-print servers, </w:t>
+      </w:r>
+      <w:proofErr w:type="spellStart"/>
+      <w:r>
+        <w:t>BioRxiv</w:t>
+      </w:r>
+      <w:proofErr w:type="spellEnd"/>
+      <w:r>
+        <w:t xml:space="preserve"> and </w:t>
+      </w:r>
+      <w:proofErr w:type="spellStart"/>
+      <w:r>
+        <w:t>EcoEvoRxiv</w:t>
+      </w:r>
+      <w:proofErr w:type="spellEnd"/>
+      <w:r>
+        <w:t xml:space="preserve"> using the following terms as exploded keywords:</w:t>
       </w:r>
     </w:p>
     <w:p>
@@ -942,7 +991,15 @@
     </w:p>
     <w:p>
       <w:r>
-        <w:t xml:space="preserve">We included studies for further analysis if they met all of the following inclusion criteria; </w:t>
+        <w:t xml:space="preserve">We included studies for further analysis if they met all of the following inclusion </w:t>
+      </w:r>
+      <w:proofErr w:type="gramStart"/>
+      <w:r>
+        <w:t>criteria;</w:t>
+      </w:r>
+      <w:proofErr w:type="gramEnd"/>
+      <w:r>
+        <w:t xml:space="preserve"> </w:t>
       </w:r>
     </w:p>
     <w:p>
@@ -969,8 +1026,13 @@
         </w:numPr>
       </w:pPr>
       <w:r>
-        <w:t>Described the type of trap used or the length of trapping activity or the location of the trapping activity</w:t>
-      </w:r>
+        <w:t xml:space="preserve">Described the type of trap used or the length of trapping activity or the location of the trapping </w:t>
+      </w:r>
+      <w:proofErr w:type="gramStart"/>
+      <w:r>
+        <w:t>activity</w:t>
+      </w:r>
+      <w:proofErr w:type="gramEnd"/>
     </w:p>
     <w:p>
       <w:pPr>
@@ -1072,7 +1134,13 @@
     </w:p>
     <w:p>
       <w:r>
-        <w:t>One author (DS) screened titles, abstracts and full texts against the inclusion and exclusion criteria. At each stage; title screening, abstract screening and full text review, a random subset (10\%) was reviewed by a second author (LAA).</w:t>
+        <w:t xml:space="preserve">One author (DS) screened titles, abstracts and full texts against the inclusion and exclusion criteria. At each </w:t>
+      </w:r>
+      <w:r>
+        <w:t>stage,</w:t>
+      </w:r>
+      <w:r>
+        <w:t xml:space="preserve"> title screening, abstract screening and full text review, a random subset (10%) was reviewed by a second author (LAA).</w:t>
       </w:r>
       <w:r>
         <w:t xml:space="preserve"> Supplementary</w:t>
@@ -1084,7 +1152,15 @@
         <w:t>1</w:t>
       </w:r>
       <w:r>
-        <w:t xml:space="preserve"> contains the year of publication, name of the first author, title of the study, publication and unique identifier of the included study.</w:t>
+        <w:t xml:space="preserve"> contains the year of publication, name of the first author, title of the study, </w:t>
+      </w:r>
+      <w:proofErr w:type="gramStart"/>
+      <w:r>
+        <w:t>publication</w:t>
+      </w:r>
+      <w:proofErr w:type="gramEnd"/>
+      <w:r>
+        <w:t xml:space="preserve"> and unique identifier of the included study.</w:t>
       </w:r>
     </w:p>
     <w:p>
@@ -1095,10 +1171,26 @@
         <w:t>Supplementary Table 2</w:t>
       </w:r>
       <w:r>
-        <w:t xml:space="preserve"> contains the variable names and descriptors that were abstracted into three sheets. The first sheet, “Study data”, contained information on the included study, the purpose of the study, methodology of rodent sampling and species identification. The second sheet, “Rodent data”, contained information on the number of individuals of each species detected at a trapping location, alongside geographic coordinates of the sampling location and habitat type. Data for this section were expanded by adding non-detections if the rodent species was detected at other sampling sites within the study. Finally, the third sheet, “Pathogen data”, contained information on the testing of the individual rodent species for known and suspected zoonotic pathogens. Unprocessed data is archived in a Zenodo repository within the </w:t>
-      </w:r>
-      <w:r>
-        <w:t xml:space="preserve">`data_raw` </w:t>
+        <w:t xml:space="preserve"> contains the variable names and descriptors that were abstracted into three sheets. The first sheet, “Study data”, contained information on the included study, the purpose of the study, methodology of rodent sampling and species identification. The second sheet, “Rodent data”, contained information on the number of individuals of each species detected at a trapping location, alongside geographic coordinates of the sampling location and habitat type. Data for this section were expanded by adding non-detections if the rodent species was detected at other sampling sites within the study. Finally, the third sheet, “Pathogen data”, contained information on the testing of the individual rodent species for known and suspected zoonotic pathogens. Unprocessed data is archived in a </w:t>
+      </w:r>
+      <w:proofErr w:type="spellStart"/>
+      <w:r>
+        <w:t>Zenodo</w:t>
+      </w:r>
+      <w:proofErr w:type="spellEnd"/>
+      <w:r>
+        <w:t xml:space="preserve"> repository within the </w:t>
+      </w:r>
+      <w:r>
+        <w:t>`</w:t>
+      </w:r>
+      <w:proofErr w:type="spellStart"/>
+      <w:r>
+        <w:t>data_raw</w:t>
+      </w:r>
+      <w:proofErr w:type="spellEnd"/>
+      <w:r>
+        <w:t xml:space="preserve">` </w:t>
       </w:r>
       <w:r>
         <w:t>folder</w:t>
@@ -1157,7 +1249,15 @@
         <w:t xml:space="preserve"> a single</w:t>
       </w:r>
       <w:r>
-        <w:t xml:space="preserve"> trapped individual data were extracted as presented in the study. Species names were mapped to GBIF taxonomy to resolve changes in taxonomic classification using the `taxize` package (version 0.9.98) in the R statistical programming language (version 4.1.2)</w:t>
+        <w:t xml:space="preserve"> trapped individual data were extracted as presented in the study. Species names were mapped to GBIF taxonomy to resolve changes in taxonomic classification using the `</w:t>
+      </w:r>
+      <w:proofErr w:type="spellStart"/>
+      <w:r>
+        <w:t>taxize</w:t>
+      </w:r>
+      <w:proofErr w:type="spellEnd"/>
+      <w:r>
+        <w:t>` package (version 0.9.98) in the R statistical programming language (version 4.1.2)</w:t>
       </w:r>
       <w:r>
         <w:t xml:space="preserve"> </w:t>
@@ -1201,7 +1301,15 @@
         <w:t xml:space="preserve">. </w:t>
       </w:r>
       <w:r>
-        <w:t>Geographic locations of trapping studies were extracted using GPS locations for the most precise location presented. Missing locations were found using the National Geospatial-Intelligence Agency GEOnet Names Server based on placenames and maps presented in the study</w:t>
+        <w:t xml:space="preserve">Geographic locations of trapping studies were extracted using GPS locations for the most precise location presented. Missing locations were found using the National Geospatial-Intelligence Agency </w:t>
+      </w:r>
+      <w:proofErr w:type="spellStart"/>
+      <w:r>
+        <w:t>GEOnet</w:t>
+      </w:r>
+      <w:proofErr w:type="spellEnd"/>
+      <w:r>
+        <w:t xml:space="preserve"> Names Server based on placenames and maps presented in the study</w:t>
       </w:r>
       <w:r>
         <w:t xml:space="preserve"> </w:t>
@@ -1242,7 +1350,15 @@
     </w:p>
     <w:p>
       <w:r>
-        <w:t>For included studies with available data we extracted information on all microorganisms and known zoonotic pathogens tested and the method used (e.g., molecular or serological diagnosis). Where assays were able to identify the microorganism to species level this was recorded, for non-specific assays higher order attribution was used (e.g., to family level). For studies reporting summary results all testing data were extracted, this may introduce double counting of individual rodents, for example, if a single rodent was tested using both molecular and serological assays. Where studies reported indeterminate results, these were also recorded.</w:t>
+        <w:t xml:space="preserve">For included studies with available data we extracted information on all microorganisms and known zoonotic pathogens tested and the method used (e.g., </w:t>
+      </w:r>
+      <w:proofErr w:type="gramStart"/>
+      <w:r>
+        <w:t>molecular</w:t>
+      </w:r>
+      <w:proofErr w:type="gramEnd"/>
+      <w:r>
+        <w:t xml:space="preserve"> or serological diagnosis). Where assays were able to identify the microorganism to species level this was recorded, for non-specific assays higher order attribution was used (e.g., to family level). For studies reporting summary results all testing data were extracted, this may introduce double counting of individual rodents, for example, if a single rodent was tested using both molecular and serological assays. Where studies reported indeterminate results, these were also recorded.</w:t>
       </w:r>
     </w:p>
     <w:p>
@@ -1255,17 +1371,36 @@
     </w:p>
     <w:p>
       <w:r>
-        <w:t>R code to process the raw extracted data into the Darwin Core format, for rodent occurrence data and associated pathogen detection data along with metadata has been archived as a Zenodo repository</w:t>
+        <w:t xml:space="preserve">R code to process the raw data into the Darwin Core format, for rodent occurrence and associated pathogen detection data along with metadata has been archived as a </w:t>
+      </w:r>
+      <w:proofErr w:type="spellStart"/>
+      <w:r>
+        <w:t>Zenodo</w:t>
+      </w:r>
+      <w:proofErr w:type="spellEnd"/>
+      <w:r>
+        <w:t xml:space="preserve"> repository</w:t>
       </w:r>
       <w:r>
         <w:t xml:space="preserve"> </w:t>
       </w:r>
       <w:r>
-        <w:rPr>
-          <w:b/>
-          <w:bCs/>
-        </w:rPr>
-        <w:t>(ref)</w:t>
+        <w:fldChar w:fldCharType="begin"/>
+      </w:r>
+      <w:r>
+        <w:instrText xml:space="preserve"> ADDIN ZOTERO_ITEM CSL_CITATION {"citationID":"iRfqrDzt","properties":{"formattedCitation":"(Simons, 2023)","plainCitation":"(Simons, 2023)","noteIndex":0},"citationItems":[{"id":22969,"uris":["http://zotero.org/users/6721953/items/6225NCF8"],"itemData":{"id":22969,"type":"software","note":"DOI: 10.5281/zenodo.7703229","publisher":"Zenodo","title":"DidDrog11/data_for_gbif: Release to zenodo","URL":"https://doi.org/10.5281/zenodo.7703229","version":"v0.91","author":[{"family":"Simons","given":"David"}],"issued":{"date-parts":[["2023",3]]}}}],"schema":"https://github.com/citation-style-language/schema/raw/master/csl-citation.json"} </w:instrText>
+      </w:r>
+      <w:r>
+        <w:fldChar w:fldCharType="separate"/>
+      </w:r>
+      <w:r>
+        <w:rPr>
+          <w:rFonts w:ascii="Calibri" w:hAnsi="Calibri" w:cs="Calibri"/>
+        </w:rPr>
+        <w:t>(Simons, 2023)</w:t>
+      </w:r>
+      <w:r>
+        <w:fldChar w:fldCharType="end"/>
       </w:r>
       <w:r>
         <w:t xml:space="preserve">. </w:t>
@@ -1273,7 +1408,21 @@
     </w:p>
     <w:p>
       <w:r>
-        <w:t xml:space="preserve">An RShiny web application has been produced to visualise the data contained in this release. The web based application is available at </w:t>
+        <w:t xml:space="preserve">An </w:t>
+      </w:r>
+      <w:proofErr w:type="spellStart"/>
+      <w:r>
+        <w:t>RShiny</w:t>
+      </w:r>
+      <w:proofErr w:type="spellEnd"/>
+      <w:r>
+        <w:t xml:space="preserve"> web application has been produced to visualise the data contained in this release. The </w:t>
+      </w:r>
+      <w:r>
+        <w:t>web-based</w:t>
+      </w:r>
+      <w:r>
+        <w:t xml:space="preserve"> application is available at </w:t>
       </w:r>
       <w:hyperlink r:id="rId6" w:history="1">
         <w:r>
@@ -1312,7 +1461,15 @@
     </w:p>
     <w:p>
       <w:r>
-        <w:t>This dataset of harmonised rodent species detections obtained from rodent trapping surveys conducted across West Africa will contribute to understanding rodent biodiversity across the region. It is envisaged that this dataset will be of particular interest to researchers investigating the risk of rodent borne zoonotic pathogen outbreaks and emergence in this region and beyond. This data will expand the geographical coverage of occurrence data within GBIF for most of the rodent species detected in the included rodent trapping studies with additional data on non-detections of these species across the region. Where possible, dates of rodent sampling have been included which may be of benefit to researchers investigating how occurrence patterns of rodent species may vary over time, which will be important to understanding changes in the context of climate, landuse and population changes.</w:t>
+        <w:t xml:space="preserve">This dataset of harmonised rodent species detections obtained from rodent trapping surveys conducted across West Africa will contribute to understanding rodent biodiversity across the region. It is envisaged that this dataset will be of particular interest to researchers investigating the risk of rodent borne zoonotic pathogen outbreaks and emergence in this region and beyond. This data will expand the geographical coverage of occurrence data within GBIF for most of the rodent species detected in the included rodent trapping studies with additional data on non-detections of these species across the region. Where possible, dates of rodent sampling have been included which may be of benefit to researchers investigating how occurrence patterns of rodent species may vary over time, which will be important to understanding changes in the context of climate, </w:t>
+      </w:r>
+      <w:proofErr w:type="spellStart"/>
+      <w:r>
+        <w:t>landuse</w:t>
+      </w:r>
+      <w:proofErr w:type="spellEnd"/>
+      <w:r>
+        <w:t xml:space="preserve"> and population changes.</w:t>
       </w:r>
     </w:p>
     <w:p>
@@ -1370,6 +1527,9 @@
       </w:pPr>
       <w:r>
         <w:lastRenderedPageBreak/>
+        <w:t xml:space="preserve">IUCN – </w:t>
+      </w:r>
+      <w:r>
         <w:t>International Union for Conservation of Nature</w:t>
       </w:r>
     </w:p>
@@ -1656,10 +1816,7 @@
     </w:p>
     <w:p>
       <w:r>
-        <w:t>Not applicable</w:t>
-      </w:r>
-      <w:r>
-        <w:t xml:space="preserve"> </w:t>
+        <w:t>We would like to thank the Health data team at the Global Biodiversity Information Facility for helpful guidance for formatting our data.</w:t>
       </w:r>
     </w:p>
     <w:p>
@@ -1706,13 +1863,23 @@
         </w:rPr>
         <w:t xml:space="preserve"> (2015) ‘Epidemiology of Leptospirosis in Africa: A Systematic Review of a Neglected Zoonosis and a Paradigm for “One Health” in Africa’, </w:t>
       </w:r>
-      <w:r>
-        <w:rPr>
-          <w:rFonts w:ascii="Calibri" w:hAnsi="Calibri" w:cs="Calibri"/>
-          <w:i/>
-          <w:iCs/>
-        </w:rPr>
-        <w:t>PLoS Neglected Tropical Diseases</w:t>
+      <w:proofErr w:type="spellStart"/>
+      <w:r>
+        <w:rPr>
+          <w:rFonts w:ascii="Calibri" w:hAnsi="Calibri" w:cs="Calibri"/>
+          <w:i/>
+          <w:iCs/>
+        </w:rPr>
+        <w:t>PLoS</w:t>
+      </w:r>
+      <w:proofErr w:type="spellEnd"/>
+      <w:r>
+        <w:rPr>
+          <w:rFonts w:ascii="Calibri" w:hAnsi="Calibri" w:cs="Calibri"/>
+          <w:i/>
+          <w:iCs/>
+        </w:rPr>
+        <w:t xml:space="preserve"> Neglected Tropical Diseases</w:t>
       </w:r>
       <w:r>
         <w:rPr>
@@ -1788,7 +1955,21 @@
         <w:rPr>
           <w:rFonts w:ascii="Calibri" w:hAnsi="Calibri" w:cs="Calibri"/>
         </w:rPr>
-        <w:t xml:space="preserve"> (2014) ‘Spatial bias in the GBIF database and its effect on modeling species’ geographic distributions’, </w:t>
+        <w:t xml:space="preserve"> (2014) ‘Spatial bias in the GBIF database and its effect on </w:t>
+      </w:r>
+      <w:proofErr w:type="spellStart"/>
+      <w:r>
+        <w:rPr>
+          <w:rFonts w:ascii="Calibri" w:hAnsi="Calibri" w:cs="Calibri"/>
+        </w:rPr>
+        <w:t>modeling</w:t>
+      </w:r>
+      <w:proofErr w:type="spellEnd"/>
+      <w:r>
+        <w:rPr>
+          <w:rFonts w:ascii="Calibri" w:hAnsi="Calibri" w:cs="Calibri"/>
+        </w:rPr>
+        <w:t xml:space="preserve"> species’ geographic distributions’, </w:t>
       </w:r>
       <w:r>
         <w:rPr>
@@ -1812,11 +1993,19 @@
           <w:rFonts w:ascii="Calibri" w:hAnsi="Calibri" w:cs="Calibri"/>
         </w:rPr>
       </w:pPr>
-      <w:r>
-        <w:rPr>
-          <w:rFonts w:ascii="Calibri" w:hAnsi="Calibri" w:cs="Calibri"/>
-        </w:rPr>
-        <w:t xml:space="preserve">Boakes, E.H. </w:t>
+      <w:proofErr w:type="spellStart"/>
+      <w:r>
+        <w:rPr>
+          <w:rFonts w:ascii="Calibri" w:hAnsi="Calibri" w:cs="Calibri"/>
+        </w:rPr>
+        <w:t>Boakes</w:t>
+      </w:r>
+      <w:proofErr w:type="spellEnd"/>
+      <w:r>
+        <w:rPr>
+          <w:rFonts w:ascii="Calibri" w:hAnsi="Calibri" w:cs="Calibri"/>
+        </w:rPr>
+        <w:t xml:space="preserve">, E.H. </w:t>
       </w:r>
       <w:r>
         <w:rPr>
@@ -1875,6 +2064,7 @@
         </w:rPr>
         <w:t xml:space="preserve"> (2022) ‘Temporal trends in the spatial bias of species occurrence records’, </w:t>
       </w:r>
+      <w:proofErr w:type="spellStart"/>
       <w:r>
         <w:rPr>
           <w:rFonts w:ascii="Calibri" w:hAnsi="Calibri" w:cs="Calibri"/>
@@ -1883,6 +2073,7 @@
         </w:rPr>
         <w:t>Ecography</w:t>
       </w:r>
+      <w:proofErr w:type="spellEnd"/>
       <w:r>
         <w:rPr>
           <w:rFonts w:ascii="Calibri" w:hAnsi="Calibri" w:cs="Calibri"/>
@@ -1957,7 +2148,21 @@
         <w:rPr>
           <w:rFonts w:ascii="Calibri" w:hAnsi="Calibri" w:cs="Calibri"/>
         </w:rPr>
-        <w:t xml:space="preserve"> (2020) ‘taxize: Taxonomic information from around the web’. Available at: https://github.com/ropensci/taxize.</w:t>
+        <w:t xml:space="preserve"> (2020) ‘</w:t>
+      </w:r>
+      <w:proofErr w:type="spellStart"/>
+      <w:r>
+        <w:rPr>
+          <w:rFonts w:ascii="Calibri" w:hAnsi="Calibri" w:cs="Calibri"/>
+        </w:rPr>
+        <w:t>taxize</w:t>
+      </w:r>
+      <w:proofErr w:type="spellEnd"/>
+      <w:r>
+        <w:rPr>
+          <w:rFonts w:ascii="Calibri" w:hAnsi="Calibri" w:cs="Calibri"/>
+        </w:rPr>
+        <w:t>: Taxonomic information from around the web’. Available at: https://github.com/ropensci/taxize.</w:t>
       </w:r>
     </w:p>
     <w:p>
@@ -2041,7 +2246,21 @@
         <w:rPr>
           <w:rFonts w:ascii="Calibri" w:hAnsi="Calibri" w:cs="Calibri"/>
         </w:rPr>
-        <w:t xml:space="preserve">Han, B.A., Kramer, A.M. and Drake, J.M. (2016) ‘Global Patterns of Zoonotic Disease in Mammals’, </w:t>
+        <w:t xml:space="preserve">Han, B.A., Kramer, </w:t>
+      </w:r>
+      <w:proofErr w:type="gramStart"/>
+      <w:r>
+        <w:rPr>
+          <w:rFonts w:ascii="Calibri" w:hAnsi="Calibri" w:cs="Calibri"/>
+        </w:rPr>
+        <w:t>A.M.</w:t>
+      </w:r>
+      <w:proofErr w:type="gramEnd"/>
+      <w:r>
+        <w:rPr>
+          <w:rFonts w:ascii="Calibri" w:hAnsi="Calibri" w:cs="Calibri"/>
+        </w:rPr>
+        <w:t xml:space="preserve"> and Drake, J.M. (2016) ‘Global Patterns of Zoonotic Disease in Mammals’, </w:t>
       </w:r>
       <w:r>
         <w:rPr>
@@ -2065,11 +2284,19 @@
           <w:rFonts w:ascii="Calibri" w:hAnsi="Calibri" w:cs="Calibri"/>
         </w:rPr>
       </w:pPr>
-      <w:r>
-        <w:rPr>
-          <w:rFonts w:ascii="Calibri" w:hAnsi="Calibri" w:cs="Calibri"/>
-        </w:rPr>
-        <w:t xml:space="preserve">Mylne, A.Q.N. </w:t>
+      <w:proofErr w:type="spellStart"/>
+      <w:r>
+        <w:rPr>
+          <w:rFonts w:ascii="Calibri" w:hAnsi="Calibri" w:cs="Calibri"/>
+        </w:rPr>
+        <w:t>Mylne</w:t>
+      </w:r>
+      <w:proofErr w:type="spellEnd"/>
+      <w:r>
+        <w:rPr>
+          <w:rFonts w:ascii="Calibri" w:hAnsi="Calibri" w:cs="Calibri"/>
+        </w:rPr>
+        <w:t xml:space="preserve">, A.Q.N. </w:t>
       </w:r>
       <w:r>
         <w:rPr>
@@ -2155,6 +2382,7 @@
         </w:rPr>
         <w:t xml:space="preserve"> (2016) ‘Updates to the zoonotic niche map of Ebola virus disease in Africa’, </w:t>
       </w:r>
+      <w:proofErr w:type="spellStart"/>
       <w:r>
         <w:rPr>
           <w:rFonts w:ascii="Calibri" w:hAnsi="Calibri" w:cs="Calibri"/>
@@ -2163,6 +2391,7 @@
         </w:rPr>
         <w:t>eLife</w:t>
       </w:r>
+      <w:proofErr w:type="spellEnd"/>
       <w:r>
         <w:rPr>
           <w:rFonts w:ascii="Calibri" w:hAnsi="Calibri" w:cs="Calibri"/>
@@ -2195,7 +2424,35 @@
         <w:rPr>
           <w:rFonts w:ascii="Calibri" w:hAnsi="Calibri" w:cs="Calibri"/>
         </w:rPr>
-        <w:t>Simons, D. (2022) ‘DidDrog11/scoping_review: To accompany re-submission following reviewer comments - files archived’. Zenodo. Available at: https://doi.org/10.5281/ZENODO.4718374.</w:t>
+        <w:t>Simons, D. (2022) ‘DidDrog11/</w:t>
+      </w:r>
+      <w:proofErr w:type="spellStart"/>
+      <w:r>
+        <w:rPr>
+          <w:rFonts w:ascii="Calibri" w:hAnsi="Calibri" w:cs="Calibri"/>
+        </w:rPr>
+        <w:t>scoping_review</w:t>
+      </w:r>
+      <w:proofErr w:type="spellEnd"/>
+      <w:r>
+        <w:rPr>
+          <w:rFonts w:ascii="Calibri" w:hAnsi="Calibri" w:cs="Calibri"/>
+        </w:rPr>
+        <w:t xml:space="preserve">: To accompany re-submission following reviewer comments - files archived’. </w:t>
+      </w:r>
+      <w:proofErr w:type="spellStart"/>
+      <w:r>
+        <w:rPr>
+          <w:rFonts w:ascii="Calibri" w:hAnsi="Calibri" w:cs="Calibri"/>
+        </w:rPr>
+        <w:t>Zenodo</w:t>
+      </w:r>
+      <w:proofErr w:type="spellEnd"/>
+      <w:r>
+        <w:rPr>
+          <w:rFonts w:ascii="Calibri" w:hAnsi="Calibri" w:cs="Calibri"/>
+        </w:rPr>
+        <w:t>. Available at: https://doi.org/10.5281/ZENODO.4718374.</w:t>
       </w:r>
     </w:p>
     <w:p>
@@ -2209,6 +2466,62 @@
         <w:rPr>
           <w:rFonts w:ascii="Calibri" w:hAnsi="Calibri" w:cs="Calibri"/>
         </w:rPr>
+        <w:t>Simons, D. (2023) ‘DidDrog11/</w:t>
+      </w:r>
+      <w:proofErr w:type="spellStart"/>
+      <w:r>
+        <w:rPr>
+          <w:rFonts w:ascii="Calibri" w:hAnsi="Calibri" w:cs="Calibri"/>
+        </w:rPr>
+        <w:t>data_for_gbif</w:t>
+      </w:r>
+      <w:proofErr w:type="spellEnd"/>
+      <w:r>
+        <w:rPr>
+          <w:rFonts w:ascii="Calibri" w:hAnsi="Calibri" w:cs="Calibri"/>
+        </w:rPr>
+        <w:t xml:space="preserve">: Release to </w:t>
+      </w:r>
+      <w:proofErr w:type="spellStart"/>
+      <w:r>
+        <w:rPr>
+          <w:rFonts w:ascii="Calibri" w:hAnsi="Calibri" w:cs="Calibri"/>
+        </w:rPr>
+        <w:t>zenodo</w:t>
+      </w:r>
+      <w:proofErr w:type="spellEnd"/>
+      <w:r>
+        <w:rPr>
+          <w:rFonts w:ascii="Calibri" w:hAnsi="Calibri" w:cs="Calibri"/>
+        </w:rPr>
+        <w:t xml:space="preserve">’. </w:t>
+      </w:r>
+      <w:proofErr w:type="spellStart"/>
+      <w:r>
+        <w:rPr>
+          <w:rFonts w:ascii="Calibri" w:hAnsi="Calibri" w:cs="Calibri"/>
+        </w:rPr>
+        <w:t>Zenodo</w:t>
+      </w:r>
+      <w:proofErr w:type="spellEnd"/>
+      <w:r>
+        <w:rPr>
+          <w:rFonts w:ascii="Calibri" w:hAnsi="Calibri" w:cs="Calibri"/>
+        </w:rPr>
+        <w:t>. Available at: https://doi.org/10.5281/zenodo.7703229.</w:t>
+      </w:r>
+    </w:p>
+    <w:p>
+      <w:pPr>
+        <w:pStyle w:val="Bibliography"/>
+        <w:rPr>
+          <w:rFonts w:ascii="Calibri" w:hAnsi="Calibri" w:cs="Calibri"/>
+        </w:rPr>
+      </w:pPr>
+      <w:r>
+        <w:rPr>
+          <w:rFonts w:ascii="Calibri" w:hAnsi="Calibri" w:cs="Calibri"/>
+        </w:rPr>
         <w:t xml:space="preserve">Simons, D. </w:t>
       </w:r>
       <w:r>
@@ -2265,7 +2578,21 @@
         <w:rPr>
           <w:rFonts w:ascii="Calibri" w:hAnsi="Calibri" w:cs="Calibri"/>
         </w:rPr>
-        <w:t xml:space="preserve"> (2022) ‘Surveillance for potentially zoonotic viruses in rodent and bat populations and behavioral risk in an agricultural settlement in Ghana’, </w:t>
+        <w:t xml:space="preserve"> (2022) ‘Surveillance for potentially zoonotic viruses in rodent and bat populations and </w:t>
+      </w:r>
+      <w:proofErr w:type="spellStart"/>
+      <w:r>
+        <w:rPr>
+          <w:rFonts w:ascii="Calibri" w:hAnsi="Calibri" w:cs="Calibri"/>
+        </w:rPr>
+        <w:t>behavioral</w:t>
+      </w:r>
+      <w:proofErr w:type="spellEnd"/>
+      <w:r>
+        <w:rPr>
+          <w:rFonts w:ascii="Calibri" w:hAnsi="Calibri" w:cs="Calibri"/>
+        </w:rPr>
+        <w:t xml:space="preserve"> risk in an agricultural settlement in Ghana’, </w:t>
       </w:r>
       <w:r>
         <w:rPr>

</xml_diff>

<commit_message>
small changes to manuscript
</commit_message>
<xml_diff>
--- a/manuscript/gigabyte_gbif_draft-coauthors.docx
+++ b/manuscript/gigabyte_gbif_draft-coauthors.docx
@@ -797,7 +797,19 @@
     </w:p>
     <w:p>
       <w:r>
-        <w:t xml:space="preserve">The current dataset, a synthesis of 127 rodent trapping studies conducted across West Africa can aid the development of models based on rodent reservoir occurrence to estimate the potential for pathogen spillover into human populations by providing additional locations of sampling. For example, a recent article developed a model of the risk of Lassa fever spillover based on both </w:t>
+        <w:t>The current dataset, a synthesis of 127 rodent trapping studies conducted across West Africa can aid the development of models based on rodent reservoir occurrence to estimate the potential for pathogen spillover into human populations by providing additional</w:t>
+      </w:r>
+      <w:r>
+        <w:t xml:space="preserve"> geographic</w:t>
+      </w:r>
+      <w:r>
+        <w:t xml:space="preserve"> locations of </w:t>
+      </w:r>
+      <w:r>
+        <w:t>presence and absence</w:t>
+      </w:r>
+      <w:r>
+        <w:t xml:space="preserve">. For example, a recent article developed a model of the risk of Lassa fever spillover based on both </w:t>
       </w:r>
       <w:r>
         <w:t xml:space="preserve"> </w:t>
@@ -870,7 +882,13 @@
         <w:t xml:space="preserve">ould be potentially expanded </w:t>
       </w:r>
       <w:r>
-        <w:t>by an additional</w:t>
+        <w:t>by</w:t>
+      </w:r>
+      <w:r>
+        <w:t xml:space="preserve"> up to</w:t>
+      </w:r>
+      <w:r>
+        <w:t xml:space="preserve"> an additional</w:t>
       </w:r>
       <w:r>
         <w:t xml:space="preserve"> 337 </w:t>
@@ -894,7 +912,13 @@
         <w:t>non-detection</w:t>
       </w:r>
       <w:r>
-        <w:t xml:space="preserve"> with the addition of </w:t>
+        <w:t xml:space="preserve"> </w:t>
+      </w:r>
+      <w:r>
+        <w:t>from</w:t>
+      </w:r>
+      <w:r>
+        <w:t xml:space="preserve"> the addition of </w:t>
       </w:r>
       <w:r>
         <w:t>the current dataset</w:t>
@@ -1863,23 +1887,13 @@
         </w:rPr>
         <w:t xml:space="preserve"> (2015) ‘Epidemiology of Leptospirosis in Africa: A Systematic Review of a Neglected Zoonosis and a Paradigm for “One Health” in Africa’, </w:t>
       </w:r>
-      <w:proofErr w:type="spellStart"/>
-      <w:r>
-        <w:rPr>
-          <w:rFonts w:ascii="Calibri" w:hAnsi="Calibri" w:cs="Calibri"/>
-          <w:i/>
-          <w:iCs/>
-        </w:rPr>
-        <w:t>PLoS</w:t>
-      </w:r>
-      <w:proofErr w:type="spellEnd"/>
-      <w:r>
-        <w:rPr>
-          <w:rFonts w:ascii="Calibri" w:hAnsi="Calibri" w:cs="Calibri"/>
-          <w:i/>
-          <w:iCs/>
-        </w:rPr>
-        <w:t xml:space="preserve"> Neglected Tropical Diseases</w:t>
+      <w:r>
+        <w:rPr>
+          <w:rFonts w:ascii="Calibri" w:hAnsi="Calibri" w:cs="Calibri"/>
+          <w:i/>
+          <w:iCs/>
+        </w:rPr>
+        <w:t>PLoS Neglected Tropical Diseases</w:t>
       </w:r>
       <w:r>
         <w:rPr>
@@ -1955,21 +1969,7 @@
         <w:rPr>
           <w:rFonts w:ascii="Calibri" w:hAnsi="Calibri" w:cs="Calibri"/>
         </w:rPr>
-        <w:t xml:space="preserve"> (2014) ‘Spatial bias in the GBIF database and its effect on </w:t>
-      </w:r>
-      <w:proofErr w:type="spellStart"/>
-      <w:r>
-        <w:rPr>
-          <w:rFonts w:ascii="Calibri" w:hAnsi="Calibri" w:cs="Calibri"/>
-        </w:rPr>
-        <w:t>modeling</w:t>
-      </w:r>
-      <w:proofErr w:type="spellEnd"/>
-      <w:r>
-        <w:rPr>
-          <w:rFonts w:ascii="Calibri" w:hAnsi="Calibri" w:cs="Calibri"/>
-        </w:rPr>
-        <w:t xml:space="preserve"> species’ geographic distributions’, </w:t>
+        <w:t xml:space="preserve"> (2014) ‘Spatial bias in the GBIF database and its effect on modeling species’ geographic distributions’, </w:t>
       </w:r>
       <w:r>
         <w:rPr>
@@ -1993,19 +1993,11 @@
           <w:rFonts w:ascii="Calibri" w:hAnsi="Calibri" w:cs="Calibri"/>
         </w:rPr>
       </w:pPr>
-      <w:proofErr w:type="spellStart"/>
-      <w:r>
-        <w:rPr>
-          <w:rFonts w:ascii="Calibri" w:hAnsi="Calibri" w:cs="Calibri"/>
-        </w:rPr>
-        <w:t>Boakes</w:t>
-      </w:r>
-      <w:proofErr w:type="spellEnd"/>
-      <w:r>
-        <w:rPr>
-          <w:rFonts w:ascii="Calibri" w:hAnsi="Calibri" w:cs="Calibri"/>
-        </w:rPr>
-        <w:t xml:space="preserve">, E.H. </w:t>
+      <w:r>
+        <w:rPr>
+          <w:rFonts w:ascii="Calibri" w:hAnsi="Calibri" w:cs="Calibri"/>
+        </w:rPr>
+        <w:t xml:space="preserve">Boakes, E.H. </w:t>
       </w:r>
       <w:r>
         <w:rPr>
@@ -2064,7 +2056,6 @@
         </w:rPr>
         <w:t xml:space="preserve"> (2022) ‘Temporal trends in the spatial bias of species occurrence records’, </w:t>
       </w:r>
-      <w:proofErr w:type="spellStart"/>
       <w:r>
         <w:rPr>
           <w:rFonts w:ascii="Calibri" w:hAnsi="Calibri" w:cs="Calibri"/>
@@ -2073,7 +2064,6 @@
         </w:rPr>
         <w:t>Ecography</w:t>
       </w:r>
-      <w:proofErr w:type="spellEnd"/>
       <w:r>
         <w:rPr>
           <w:rFonts w:ascii="Calibri" w:hAnsi="Calibri" w:cs="Calibri"/>
@@ -2148,21 +2138,7 @@
         <w:rPr>
           <w:rFonts w:ascii="Calibri" w:hAnsi="Calibri" w:cs="Calibri"/>
         </w:rPr>
-        <w:t xml:space="preserve"> (2020) ‘</w:t>
-      </w:r>
-      <w:proofErr w:type="spellStart"/>
-      <w:r>
-        <w:rPr>
-          <w:rFonts w:ascii="Calibri" w:hAnsi="Calibri" w:cs="Calibri"/>
-        </w:rPr>
-        <w:t>taxize</w:t>
-      </w:r>
-      <w:proofErr w:type="spellEnd"/>
-      <w:r>
-        <w:rPr>
-          <w:rFonts w:ascii="Calibri" w:hAnsi="Calibri" w:cs="Calibri"/>
-        </w:rPr>
-        <w:t>: Taxonomic information from around the web’. Available at: https://github.com/ropensci/taxize.</w:t>
+        <w:t xml:space="preserve"> (2020) ‘taxize: Taxonomic information from around the web’. Available at: https://github.com/ropensci/taxize.</w:t>
       </w:r>
     </w:p>
     <w:p>
@@ -2246,21 +2222,7 @@
         <w:rPr>
           <w:rFonts w:ascii="Calibri" w:hAnsi="Calibri" w:cs="Calibri"/>
         </w:rPr>
-        <w:t xml:space="preserve">Han, B.A., Kramer, </w:t>
-      </w:r>
-      <w:proofErr w:type="gramStart"/>
-      <w:r>
-        <w:rPr>
-          <w:rFonts w:ascii="Calibri" w:hAnsi="Calibri" w:cs="Calibri"/>
-        </w:rPr>
-        <w:t>A.M.</w:t>
-      </w:r>
-      <w:proofErr w:type="gramEnd"/>
-      <w:r>
-        <w:rPr>
-          <w:rFonts w:ascii="Calibri" w:hAnsi="Calibri" w:cs="Calibri"/>
-        </w:rPr>
-        <w:t xml:space="preserve"> and Drake, J.M. (2016) ‘Global Patterns of Zoonotic Disease in Mammals’, </w:t>
+        <w:t xml:space="preserve">Han, B.A., Kramer, A.M. and Drake, J.M. (2016) ‘Global Patterns of Zoonotic Disease in Mammals’, </w:t>
       </w:r>
       <w:r>
         <w:rPr>
@@ -2284,19 +2246,11 @@
           <w:rFonts w:ascii="Calibri" w:hAnsi="Calibri" w:cs="Calibri"/>
         </w:rPr>
       </w:pPr>
-      <w:proofErr w:type="spellStart"/>
-      <w:r>
-        <w:rPr>
-          <w:rFonts w:ascii="Calibri" w:hAnsi="Calibri" w:cs="Calibri"/>
-        </w:rPr>
-        <w:t>Mylne</w:t>
-      </w:r>
-      <w:proofErr w:type="spellEnd"/>
-      <w:r>
-        <w:rPr>
-          <w:rFonts w:ascii="Calibri" w:hAnsi="Calibri" w:cs="Calibri"/>
-        </w:rPr>
-        <w:t xml:space="preserve">, A.Q.N. </w:t>
+      <w:r>
+        <w:rPr>
+          <w:rFonts w:ascii="Calibri" w:hAnsi="Calibri" w:cs="Calibri"/>
+        </w:rPr>
+        <w:t xml:space="preserve">Mylne, A.Q.N. </w:t>
       </w:r>
       <w:r>
         <w:rPr>
@@ -2382,7 +2336,6 @@
         </w:rPr>
         <w:t xml:space="preserve"> (2016) ‘Updates to the zoonotic niche map of Ebola virus disease in Africa’, </w:t>
       </w:r>
-      <w:proofErr w:type="spellStart"/>
       <w:r>
         <w:rPr>
           <w:rFonts w:ascii="Calibri" w:hAnsi="Calibri" w:cs="Calibri"/>
@@ -2391,7 +2344,6 @@
         </w:rPr>
         <w:t>eLife</w:t>
       </w:r>
-      <w:proofErr w:type="spellEnd"/>
       <w:r>
         <w:rPr>
           <w:rFonts w:ascii="Calibri" w:hAnsi="Calibri" w:cs="Calibri"/>
@@ -2424,35 +2376,7 @@
         <w:rPr>
           <w:rFonts w:ascii="Calibri" w:hAnsi="Calibri" w:cs="Calibri"/>
         </w:rPr>
-        <w:t>Simons, D. (2022) ‘DidDrog11/</w:t>
-      </w:r>
-      <w:proofErr w:type="spellStart"/>
-      <w:r>
-        <w:rPr>
-          <w:rFonts w:ascii="Calibri" w:hAnsi="Calibri" w:cs="Calibri"/>
-        </w:rPr>
-        <w:t>scoping_review</w:t>
-      </w:r>
-      <w:proofErr w:type="spellEnd"/>
-      <w:r>
-        <w:rPr>
-          <w:rFonts w:ascii="Calibri" w:hAnsi="Calibri" w:cs="Calibri"/>
-        </w:rPr>
-        <w:t xml:space="preserve">: To accompany re-submission following reviewer comments - files archived’. </w:t>
-      </w:r>
-      <w:proofErr w:type="spellStart"/>
-      <w:r>
-        <w:rPr>
-          <w:rFonts w:ascii="Calibri" w:hAnsi="Calibri" w:cs="Calibri"/>
-        </w:rPr>
-        <w:t>Zenodo</w:t>
-      </w:r>
-      <w:proofErr w:type="spellEnd"/>
-      <w:r>
-        <w:rPr>
-          <w:rFonts w:ascii="Calibri" w:hAnsi="Calibri" w:cs="Calibri"/>
-        </w:rPr>
-        <w:t>. Available at: https://doi.org/10.5281/ZENODO.4718374.</w:t>
+        <w:t>Simons, D. (2022) ‘DidDrog11/scoping_review: To accompany re-submission following reviewer comments - files archived’. Zenodo. Available at: https://doi.org/10.5281/ZENODO.4718374.</w:t>
       </w:r>
     </w:p>
     <w:p>
@@ -2466,49 +2390,7 @@
         <w:rPr>
           <w:rFonts w:ascii="Calibri" w:hAnsi="Calibri" w:cs="Calibri"/>
         </w:rPr>
-        <w:t>Simons, D. (2023) ‘DidDrog11/</w:t>
-      </w:r>
-      <w:proofErr w:type="spellStart"/>
-      <w:r>
-        <w:rPr>
-          <w:rFonts w:ascii="Calibri" w:hAnsi="Calibri" w:cs="Calibri"/>
-        </w:rPr>
-        <w:t>data_for_gbif</w:t>
-      </w:r>
-      <w:proofErr w:type="spellEnd"/>
-      <w:r>
-        <w:rPr>
-          <w:rFonts w:ascii="Calibri" w:hAnsi="Calibri" w:cs="Calibri"/>
-        </w:rPr>
-        <w:t xml:space="preserve">: Release to </w:t>
-      </w:r>
-      <w:proofErr w:type="spellStart"/>
-      <w:r>
-        <w:rPr>
-          <w:rFonts w:ascii="Calibri" w:hAnsi="Calibri" w:cs="Calibri"/>
-        </w:rPr>
-        <w:t>zenodo</w:t>
-      </w:r>
-      <w:proofErr w:type="spellEnd"/>
-      <w:r>
-        <w:rPr>
-          <w:rFonts w:ascii="Calibri" w:hAnsi="Calibri" w:cs="Calibri"/>
-        </w:rPr>
-        <w:t xml:space="preserve">’. </w:t>
-      </w:r>
-      <w:proofErr w:type="spellStart"/>
-      <w:r>
-        <w:rPr>
-          <w:rFonts w:ascii="Calibri" w:hAnsi="Calibri" w:cs="Calibri"/>
-        </w:rPr>
-        <w:t>Zenodo</w:t>
-      </w:r>
-      <w:proofErr w:type="spellEnd"/>
-      <w:r>
-        <w:rPr>
-          <w:rFonts w:ascii="Calibri" w:hAnsi="Calibri" w:cs="Calibri"/>
-        </w:rPr>
-        <w:t>. Available at: https://doi.org/10.5281/zenodo.7703229.</w:t>
+        <w:t>Simons, D. (2023) ‘DidDrog11/data_for_gbif: Release to zenodo’. Zenodo. Available at: https://doi.org/10.5281/zenodo.7703229.</w:t>
       </w:r>
     </w:p>
     <w:p>
@@ -2578,21 +2460,7 @@
         <w:rPr>
           <w:rFonts w:ascii="Calibri" w:hAnsi="Calibri" w:cs="Calibri"/>
         </w:rPr>
-        <w:t xml:space="preserve"> (2022) ‘Surveillance for potentially zoonotic viruses in rodent and bat populations and </w:t>
-      </w:r>
-      <w:proofErr w:type="spellStart"/>
-      <w:r>
-        <w:rPr>
-          <w:rFonts w:ascii="Calibri" w:hAnsi="Calibri" w:cs="Calibri"/>
-        </w:rPr>
-        <w:t>behavioral</w:t>
-      </w:r>
-      <w:proofErr w:type="spellEnd"/>
-      <w:r>
-        <w:rPr>
-          <w:rFonts w:ascii="Calibri" w:hAnsi="Calibri" w:cs="Calibri"/>
-        </w:rPr>
-        <w:t xml:space="preserve"> risk in an agricultural settlement in Ghana’, </w:t>
+        <w:t xml:space="preserve"> (2022) ‘Surveillance for potentially zoonotic viruses in rodent and bat populations and behavioral risk in an agricultural settlement in Ghana’, </w:t>
       </w:r>
       <w:r>
         <w:rPr>
@@ -3466,6 +3334,7 @@
   <w:style w:type="character" w:default="1" w:styleId="DefaultParagraphFont">
     <w:name w:val="Default Paragraph Font"/>
     <w:uiPriority w:val="1"/>
+    <w:semiHidden/>
     <w:unhideWhenUsed/>
   </w:style>
   <w:style w:type="table" w:default="1" w:styleId="TableNormal">

</xml_diff>

<commit_message>
begin update after review
</commit_message>
<xml_diff>
--- a/manuscript/gigabyte_gbif_draft-coauthors.docx
+++ b/manuscript/gigabyte_gbif_draft-coauthors.docx
@@ -1342,7 +1342,7 @@
         <w:fldChar w:fldCharType="begin"/>
       </w:r>
       <w:r>
-        <w:instrText xml:space="preserve"> ADDIN ZOTERO_ITEM CSL_CITATION {"citationID":"aIvh7LoW","properties":{"formattedCitation":"(National Geospatial-Intelligence Agency, no date)","plainCitation":"(National Geospatial-Intelligence Agency, no date)","noteIndex":0},"citationItems":[{"id":10470,"uris":["http://zotero.org/users/6721953/items/WBHJYX4L"],"itemData":{"id":10470,"type":"webpage","title":"NGA: GNS Home","URL":"https://geonames.nga.mil/gns/html/","author":[{"literal":"National Geospatial-Intelligence Agency"}],"accessed":{"date-parts":[["2021",3,22]]}}}],"schema":"https://github.com/citation-style-language/schema/raw/master/csl-citation.json"} </w:instrText>
+        <w:instrText xml:space="preserve"> ADDIN ZOTERO_ITEM CSL_CITATION {"citationID":"aIvh7LoW","properties":{"formattedCitation":"(National Geospatial-Intelligence Agency, no date)","plainCitation":"(National Geospatial-Intelligence Agency, no date)","dontUpdate":true,"noteIndex":0},"citationItems":[{"id":10470,"uris":["http://zotero.org/users/6721953/items/WBHJYX4L"],"itemData":{"id":10470,"type":"webpage","title":"NGA: GNS Home","URL":"https://geonames.nga.mil/gns/html/","author":[{"literal":"National Geospatial-Intelligence Agency"}],"accessed":{"date-parts":[["2021",3,22]]}}}],"schema":"https://github.com/citation-style-language/schema/raw/master/csl-citation.json"} </w:instrText>
       </w:r>
       <w:r>
         <w:fldChar w:fldCharType="separate"/>
@@ -1412,7 +1412,7 @@
         <w:fldChar w:fldCharType="begin"/>
       </w:r>
       <w:r>
-        <w:instrText xml:space="preserve"> ADDIN ZOTERO_ITEM CSL_CITATION {"citationID":"iRfqrDzt","properties":{"formattedCitation":"(Simons, 2023)","plainCitation":"(Simons, 2023)","noteIndex":0},"citationItems":[{"id":22969,"uris":["http://zotero.org/users/6721953/items/6225NCF8"],"itemData":{"id":22969,"type":"software","note":"DOI: 10.5281/zenodo.7703229","publisher":"Zenodo","title":"DidDrog11/data_for_gbif: Release to zenodo","URL":"https://doi.org/10.5281/zenodo.7703229","version":"v0.91","author":[{"family":"Simons","given":"David"}],"issued":{"date-parts":[["2023",3]]}}}],"schema":"https://github.com/citation-style-language/schema/raw/master/csl-citation.json"} </w:instrText>
+        <w:instrText xml:space="preserve"> ADDIN ZOTERO_ITEM CSL_CITATION {"citationID":"5cF5j9kv","properties":{"formattedCitation":"(Simons, 2023)","plainCitation":"(Simons, 2023)","noteIndex":0},"citationItems":[{"id":22974,"uris":["http://zotero.org/users/6721953/items/P8ZJFTPG"],"itemData":{"id":22974,"type":"software","abstract":"Adding rightsHolder, license and small changes to manuscript.","note":"DOI: 10.5281/zenodo.7706777","publisher":"Zenodo","source":"Zenodo","title":"DidDrog11/data_for_gbif: Dataset v0.92","title-short":"DidDrog11/data_for_gbif","URL":"https://zenodo.org/record/7706777","author":[{"family":"Simons","given":"David"}],"accessed":{"date-parts":[["2023",3,7]]},"issued":{"date-parts":[["2023",3,7]]}}}],"schema":"https://github.com/citation-style-language/schema/raw/master/csl-citation.json"} </w:instrText>
       </w:r>
       <w:r>
         <w:fldChar w:fldCharType="separate"/>
@@ -1887,13 +1887,23 @@
         </w:rPr>
         <w:t xml:space="preserve"> (2015) ‘Epidemiology of Leptospirosis in Africa: A Systematic Review of a Neglected Zoonosis and a Paradigm for “One Health” in Africa’, </w:t>
       </w:r>
-      <w:r>
-        <w:rPr>
-          <w:rFonts w:ascii="Calibri" w:hAnsi="Calibri" w:cs="Calibri"/>
-          <w:i/>
-          <w:iCs/>
-        </w:rPr>
-        <w:t>PLoS Neglected Tropical Diseases</w:t>
+      <w:proofErr w:type="spellStart"/>
+      <w:r>
+        <w:rPr>
+          <w:rFonts w:ascii="Calibri" w:hAnsi="Calibri" w:cs="Calibri"/>
+          <w:i/>
+          <w:iCs/>
+        </w:rPr>
+        <w:t>PLoS</w:t>
+      </w:r>
+      <w:proofErr w:type="spellEnd"/>
+      <w:r>
+        <w:rPr>
+          <w:rFonts w:ascii="Calibri" w:hAnsi="Calibri" w:cs="Calibri"/>
+          <w:i/>
+          <w:iCs/>
+        </w:rPr>
+        <w:t xml:space="preserve"> Neglected Tropical Diseases</w:t>
       </w:r>
       <w:r>
         <w:rPr>
@@ -1969,7 +1979,21 @@
         <w:rPr>
           <w:rFonts w:ascii="Calibri" w:hAnsi="Calibri" w:cs="Calibri"/>
         </w:rPr>
-        <w:t xml:space="preserve"> (2014) ‘Spatial bias in the GBIF database and its effect on modeling species’ geographic distributions’, </w:t>
+        <w:t xml:space="preserve"> (2014) ‘Spatial bias in the GBIF database and its effect on </w:t>
+      </w:r>
+      <w:proofErr w:type="spellStart"/>
+      <w:r>
+        <w:rPr>
+          <w:rFonts w:ascii="Calibri" w:hAnsi="Calibri" w:cs="Calibri"/>
+        </w:rPr>
+        <w:t>modeling</w:t>
+      </w:r>
+      <w:proofErr w:type="spellEnd"/>
+      <w:r>
+        <w:rPr>
+          <w:rFonts w:ascii="Calibri" w:hAnsi="Calibri" w:cs="Calibri"/>
+        </w:rPr>
+        <w:t xml:space="preserve"> species’ geographic distributions’, </w:t>
       </w:r>
       <w:r>
         <w:rPr>
@@ -1993,11 +2017,19 @@
           <w:rFonts w:ascii="Calibri" w:hAnsi="Calibri" w:cs="Calibri"/>
         </w:rPr>
       </w:pPr>
-      <w:r>
-        <w:rPr>
-          <w:rFonts w:ascii="Calibri" w:hAnsi="Calibri" w:cs="Calibri"/>
-        </w:rPr>
-        <w:t xml:space="preserve">Boakes, E.H. </w:t>
+      <w:proofErr w:type="spellStart"/>
+      <w:r>
+        <w:rPr>
+          <w:rFonts w:ascii="Calibri" w:hAnsi="Calibri" w:cs="Calibri"/>
+        </w:rPr>
+        <w:t>Boakes</w:t>
+      </w:r>
+      <w:proofErr w:type="spellEnd"/>
+      <w:r>
+        <w:rPr>
+          <w:rFonts w:ascii="Calibri" w:hAnsi="Calibri" w:cs="Calibri"/>
+        </w:rPr>
+        <w:t xml:space="preserve">, E.H. </w:t>
       </w:r>
       <w:r>
         <w:rPr>
@@ -2056,6 +2088,7 @@
         </w:rPr>
         <w:t xml:space="preserve"> (2022) ‘Temporal trends in the spatial bias of species occurrence records’, </w:t>
       </w:r>
+      <w:proofErr w:type="spellStart"/>
       <w:r>
         <w:rPr>
           <w:rFonts w:ascii="Calibri" w:hAnsi="Calibri" w:cs="Calibri"/>
@@ -2064,6 +2097,7 @@
         </w:rPr>
         <w:t>Ecography</w:t>
       </w:r>
+      <w:proofErr w:type="spellEnd"/>
       <w:r>
         <w:rPr>
           <w:rFonts w:ascii="Calibri" w:hAnsi="Calibri" w:cs="Calibri"/>
@@ -2138,7 +2172,21 @@
         <w:rPr>
           <w:rFonts w:ascii="Calibri" w:hAnsi="Calibri" w:cs="Calibri"/>
         </w:rPr>
-        <w:t xml:space="preserve"> (2020) ‘taxize: Taxonomic information from around the web’. Available at: https://github.com/ropensci/taxize.</w:t>
+        <w:t xml:space="preserve"> (2020) ‘</w:t>
+      </w:r>
+      <w:proofErr w:type="spellStart"/>
+      <w:r>
+        <w:rPr>
+          <w:rFonts w:ascii="Calibri" w:hAnsi="Calibri" w:cs="Calibri"/>
+        </w:rPr>
+        <w:t>taxize</w:t>
+      </w:r>
+      <w:proofErr w:type="spellEnd"/>
+      <w:r>
+        <w:rPr>
+          <w:rFonts w:ascii="Calibri" w:hAnsi="Calibri" w:cs="Calibri"/>
+        </w:rPr>
+        <w:t>: Taxonomic information from around the web’. Available at: https://github.com/ropensci/taxize.</w:t>
       </w:r>
     </w:p>
     <w:p>
@@ -2222,7 +2270,21 @@
         <w:rPr>
           <w:rFonts w:ascii="Calibri" w:hAnsi="Calibri" w:cs="Calibri"/>
         </w:rPr>
-        <w:t xml:space="preserve">Han, B.A., Kramer, A.M. and Drake, J.M. (2016) ‘Global Patterns of Zoonotic Disease in Mammals’, </w:t>
+        <w:t xml:space="preserve">Han, B.A., Kramer, </w:t>
+      </w:r>
+      <w:proofErr w:type="gramStart"/>
+      <w:r>
+        <w:rPr>
+          <w:rFonts w:ascii="Calibri" w:hAnsi="Calibri" w:cs="Calibri"/>
+        </w:rPr>
+        <w:t>A.M.</w:t>
+      </w:r>
+      <w:proofErr w:type="gramEnd"/>
+      <w:r>
+        <w:rPr>
+          <w:rFonts w:ascii="Calibri" w:hAnsi="Calibri" w:cs="Calibri"/>
+        </w:rPr>
+        <w:t xml:space="preserve"> and Drake, J.M. (2016) ‘Global Patterns of Zoonotic Disease in Mammals’, </w:t>
       </w:r>
       <w:r>
         <w:rPr>
@@ -2246,11 +2308,19 @@
           <w:rFonts w:ascii="Calibri" w:hAnsi="Calibri" w:cs="Calibri"/>
         </w:rPr>
       </w:pPr>
-      <w:r>
-        <w:rPr>
-          <w:rFonts w:ascii="Calibri" w:hAnsi="Calibri" w:cs="Calibri"/>
-        </w:rPr>
-        <w:t xml:space="preserve">Mylne, A.Q.N. </w:t>
+      <w:proofErr w:type="spellStart"/>
+      <w:r>
+        <w:rPr>
+          <w:rFonts w:ascii="Calibri" w:hAnsi="Calibri" w:cs="Calibri"/>
+        </w:rPr>
+        <w:t>Mylne</w:t>
+      </w:r>
+      <w:proofErr w:type="spellEnd"/>
+      <w:r>
+        <w:rPr>
+          <w:rFonts w:ascii="Calibri" w:hAnsi="Calibri" w:cs="Calibri"/>
+        </w:rPr>
+        <w:t xml:space="preserve">, A.Q.N. </w:t>
       </w:r>
       <w:r>
         <w:rPr>
@@ -2336,6 +2406,7 @@
         </w:rPr>
         <w:t xml:space="preserve"> (2016) ‘Updates to the zoonotic niche map of Ebola virus disease in Africa’, </w:t>
       </w:r>
+      <w:proofErr w:type="spellStart"/>
       <w:r>
         <w:rPr>
           <w:rFonts w:ascii="Calibri" w:hAnsi="Calibri" w:cs="Calibri"/>
@@ -2344,6 +2415,7 @@
         </w:rPr>
         <w:t>eLife</w:t>
       </w:r>
+      <w:proofErr w:type="spellEnd"/>
       <w:r>
         <w:rPr>
           <w:rFonts w:ascii="Calibri" w:hAnsi="Calibri" w:cs="Calibri"/>
@@ -2376,7 +2448,35 @@
         <w:rPr>
           <w:rFonts w:ascii="Calibri" w:hAnsi="Calibri" w:cs="Calibri"/>
         </w:rPr>
-        <w:t>Simons, D. (2022) ‘DidDrog11/scoping_review: To accompany re-submission following reviewer comments - files archived’. Zenodo. Available at: https://doi.org/10.5281/ZENODO.4718374.</w:t>
+        <w:t>Simons, D. (2022) ‘DidDrog11/</w:t>
+      </w:r>
+      <w:proofErr w:type="spellStart"/>
+      <w:r>
+        <w:rPr>
+          <w:rFonts w:ascii="Calibri" w:hAnsi="Calibri" w:cs="Calibri"/>
+        </w:rPr>
+        <w:t>scoping_review</w:t>
+      </w:r>
+      <w:proofErr w:type="spellEnd"/>
+      <w:r>
+        <w:rPr>
+          <w:rFonts w:ascii="Calibri" w:hAnsi="Calibri" w:cs="Calibri"/>
+        </w:rPr>
+        <w:t xml:space="preserve">: To accompany re-submission following reviewer comments - files archived’. </w:t>
+      </w:r>
+      <w:proofErr w:type="spellStart"/>
+      <w:r>
+        <w:rPr>
+          <w:rFonts w:ascii="Calibri" w:hAnsi="Calibri" w:cs="Calibri"/>
+        </w:rPr>
+        <w:t>Zenodo</w:t>
+      </w:r>
+      <w:proofErr w:type="spellEnd"/>
+      <w:r>
+        <w:rPr>
+          <w:rFonts w:ascii="Calibri" w:hAnsi="Calibri" w:cs="Calibri"/>
+        </w:rPr>
+        <w:t>. Available at: https://doi.org/10.5281/ZENODO.4718374.</w:t>
       </w:r>
     </w:p>
     <w:p>
@@ -2390,7 +2490,35 @@
         <w:rPr>
           <w:rFonts w:ascii="Calibri" w:hAnsi="Calibri" w:cs="Calibri"/>
         </w:rPr>
-        <w:t>Simons, D. (2023) ‘DidDrog11/data_for_gbif: Release to zenodo’. Zenodo. Available at: https://doi.org/10.5281/zenodo.7703229.</w:t>
+        <w:t>Simons, D. (2023) ‘DidDrog11/</w:t>
+      </w:r>
+      <w:proofErr w:type="spellStart"/>
+      <w:r>
+        <w:rPr>
+          <w:rFonts w:ascii="Calibri" w:hAnsi="Calibri" w:cs="Calibri"/>
+        </w:rPr>
+        <w:t>data_for_gbif</w:t>
+      </w:r>
+      <w:proofErr w:type="spellEnd"/>
+      <w:r>
+        <w:rPr>
+          <w:rFonts w:ascii="Calibri" w:hAnsi="Calibri" w:cs="Calibri"/>
+        </w:rPr>
+        <w:t xml:space="preserve">: Dataset v0.92’. </w:t>
+      </w:r>
+      <w:proofErr w:type="spellStart"/>
+      <w:r>
+        <w:rPr>
+          <w:rFonts w:ascii="Calibri" w:hAnsi="Calibri" w:cs="Calibri"/>
+        </w:rPr>
+        <w:t>Zenodo</w:t>
+      </w:r>
+      <w:proofErr w:type="spellEnd"/>
+      <w:r>
+        <w:rPr>
+          <w:rFonts w:ascii="Calibri" w:hAnsi="Calibri" w:cs="Calibri"/>
+        </w:rPr>
+        <w:t>. Available at: https://doi.org/10.5281/zenodo.7706777.</w:t>
       </w:r>
     </w:p>
     <w:p>
@@ -2460,7 +2588,21 @@
         <w:rPr>
           <w:rFonts w:ascii="Calibri" w:hAnsi="Calibri" w:cs="Calibri"/>
         </w:rPr>
-        <w:t xml:space="preserve"> (2022) ‘Surveillance for potentially zoonotic viruses in rodent and bat populations and behavioral risk in an agricultural settlement in Ghana’, </w:t>
+        <w:t xml:space="preserve"> (2022) ‘Surveillance for potentially zoonotic viruses in rodent and bat populations and </w:t>
+      </w:r>
+      <w:proofErr w:type="spellStart"/>
+      <w:r>
+        <w:rPr>
+          <w:rFonts w:ascii="Calibri" w:hAnsi="Calibri" w:cs="Calibri"/>
+        </w:rPr>
+        <w:t>behavioral</w:t>
+      </w:r>
+      <w:proofErr w:type="spellEnd"/>
+      <w:r>
+        <w:rPr>
+          <w:rFonts w:ascii="Calibri" w:hAnsi="Calibri" w:cs="Calibri"/>
+        </w:rPr>
+        <w:t xml:space="preserve"> risk in an agricultural settlement in Ghana’, </w:t>
       </w:r>
       <w:r>
         <w:rPr>
@@ -3334,7 +3476,6 @@
   <w:style w:type="character" w:default="1" w:styleId="DefaultParagraphFont">
     <w:name w:val="Default Paragraph Font"/>
     <w:uiPriority w:val="1"/>
-    <w:semiHidden/>
     <w:unhideWhenUsed/>
   </w:style>
   <w:style w:type="table" w:default="1" w:styleId="TableNormal">

</xml_diff>